<commit_message>
Ready new front end
</commit_message>
<xml_diff>
--- a/CV of Muhammad Hannan Ali_Laravel_Developer.docx
+++ b/CV of Muhammad Hannan Ali_Laravel_Developer.docx
@@ -1,6 +1,6 @@
 
 <file path=word/document.xml><?xml version="1.0" encoding="utf-8"?>
-<w:document xmlns:wpc="http://schemas.microsoft.com/office/word/2010/wordprocessingCanvas" xmlns:cx="http://schemas.microsoft.com/office/drawing/2014/chartex" xmlns:cx1="http://schemas.microsoft.com/office/drawing/2015/9/8/chartex" xmlns:mc="http://schemas.openxmlformats.org/markup-compatibility/2006" xmlns:o="urn:schemas-microsoft-com:office:office" xmlns:r="http://schemas.openxmlformats.org/officeDocument/2006/relationships" xmlns:m="http://schemas.openxmlformats.org/officeDocument/2006/math" xmlns:v="urn:schemas-microsoft-com:vml" xmlns:wp14="http://schemas.microsoft.com/office/word/2010/wordprocessingDrawing" xmlns:wp="http://schemas.openxmlformats.org/drawingml/2006/wordprocessingDrawing" xmlns:w10="urn:schemas-microsoft-com:office:word" xmlns:w="http://schemas.openxmlformats.org/wordprocessingml/2006/main" xmlns:w14="http://schemas.microsoft.com/office/word/2010/wordml" xmlns:w15="http://schemas.microsoft.com/office/word/2012/wordml" xmlns:w16se="http://schemas.microsoft.com/office/word/2015/wordml/symex" xmlns:wpg="http://schemas.microsoft.com/office/word/2010/wordprocessingGroup" xmlns:wpi="http://schemas.microsoft.com/office/word/2010/wordprocessingInk" xmlns:wne="http://schemas.microsoft.com/office/word/2006/wordml" xmlns:wps="http://schemas.microsoft.com/office/word/2010/wordprocessingShape" mc:Ignorable="w14 w15 w16se wp14">
+<w:document xmlns:wpc="http://schemas.microsoft.com/office/word/2010/wordprocessingCanvas" xmlns:mc="http://schemas.openxmlformats.org/markup-compatibility/2006" xmlns:o="urn:schemas-microsoft-com:office:office" xmlns:r="http://schemas.openxmlformats.org/officeDocument/2006/relationships" xmlns:m="http://schemas.openxmlformats.org/officeDocument/2006/math" xmlns:v="urn:schemas-microsoft-com:vml" xmlns:wp14="http://schemas.microsoft.com/office/word/2010/wordprocessingDrawing" xmlns:wp="http://schemas.openxmlformats.org/drawingml/2006/wordprocessingDrawing" xmlns:w10="urn:schemas-microsoft-com:office:word" xmlns:w="http://schemas.openxmlformats.org/wordprocessingml/2006/main" xmlns:w14="http://schemas.microsoft.com/office/word/2010/wordml" xmlns:w15="http://schemas.microsoft.com/office/word/2012/wordml" xmlns:wpg="http://schemas.microsoft.com/office/word/2010/wordprocessingGroup" xmlns:wpi="http://schemas.microsoft.com/office/word/2010/wordprocessingInk" xmlns:wne="http://schemas.microsoft.com/office/word/2006/wordml" xmlns:wps="http://schemas.microsoft.com/office/word/2010/wordprocessingShape" mc:Ignorable="w14 w15 wp14">
   <w:body>
     <w:p>
       <w:pPr>
@@ -18,8 +18,8 @@
       </w:tblPr>
       <w:tblGrid>
         <w:gridCol w:w="3809"/>
-        <w:gridCol w:w="231"/>
-        <w:gridCol w:w="6426"/>
+        <w:gridCol w:w="232"/>
+        <w:gridCol w:w="6425"/>
       </w:tblGrid>
       <w:tr>
         <w:trPr>
@@ -343,20 +343,7 @@
           </w:p>
           <w:p>
             <w:pPr>
-              <w:spacing w:after="120" w:line="360" w:lineRule="auto"/>
               <w:contextualSpacing/>
-              <w:rPr>
-                <w:rStyle w:val="fontstyle01"/>
-                <w:rFonts w:ascii="Times New Roman" w:hAnsi="Times New Roman"/>
-                <w:color w:val="auto"/>
-                <w:sz w:val="22"/>
-              </w:rPr>
-            </w:pPr>
-          </w:p>
-          <w:p>
-            <w:pPr>
-              <w:contextualSpacing/>
-              <w:jc w:val="center"/>
               <w:rPr>
                 <w:rFonts w:ascii="Times New Roman" w:hAnsi="Times New Roman" w:cs="Times New Roman"/>
                 <w:szCs w:val="24"/>
@@ -389,19 +376,37 @@
               <w:contextualSpacing/>
               <w:rPr>
                 <w:rStyle w:val="fontstyle01"/>
-                <w:rFonts w:ascii="Times New Roman" w:hAnsi="Times New Roman" w:cs="Times New Roman"/>
-                <w:color w:val="auto"/>
-                <w:sz w:val="22"/>
-              </w:rPr>
-            </w:pPr>
-            <w:r>
-              <w:rPr>
-                <w:rStyle w:val="fontstyle01"/>
-                <w:rFonts w:ascii="Times New Roman" w:hAnsi="Times New Roman" w:cs="Times New Roman"/>
-                <w:color w:val="auto"/>
-                <w:sz w:val="22"/>
-              </w:rPr>
-              <w:t>Enthusiastic web developer experience with server side framework and RDMBS with 2+ years of experience looking for programming work with the renowned company coming with problem solving.</w:t>
+                <w:rFonts w:ascii="Times New Roman" w:hAnsi="Times New Roman"/>
+                <w:color w:val="auto"/>
+                <w:sz w:val="22"/>
+              </w:rPr>
+            </w:pPr>
+            <w:r>
+              <w:rPr>
+                <w:rStyle w:val="fontstyle01"/>
+                <w:rFonts w:ascii="Times New Roman" w:hAnsi="Times New Roman"/>
+                <w:color w:val="auto"/>
+                <w:sz w:val="22"/>
+              </w:rPr>
+              <w:t>Web developer with 3 years of experience building dynamic websites for a a growing tech company. Has strong experience in web applications</w:t>
+            </w:r>
+            <w:r>
+              <w:rPr>
+                <w:rStyle w:val="fontstyle01"/>
+                <w:rFonts w:ascii="Times New Roman" w:hAnsi="Times New Roman"/>
+                <w:color w:val="auto"/>
+                <w:sz w:val="22"/>
+              </w:rPr>
+              <w:t xml:space="preserve"> development</w:t>
+            </w:r>
+            <w:r>
+              <w:rPr>
+                <w:rStyle w:val="fontstyle01"/>
+                <w:rFonts w:ascii="Times New Roman" w:hAnsi="Times New Roman"/>
+                <w:color w:val="auto"/>
+                <w:sz w:val="22"/>
+              </w:rPr>
+              <w:t xml:space="preserve"> including real estate portal, inventory, e-commerce and news portal.</w:t>
             </w:r>
           </w:p>
           <w:p>
@@ -456,8 +461,10 @@
                 <w:color w:val="auto"/>
                 <w:sz w:val="22"/>
               </w:rPr>
-              <w:t xml:space="preserve">SDLC Analysis </w:t>
-            </w:r>
+              <w:t>PHP</w:t>
+            </w:r>
+            <w:bookmarkStart w:id="0" w:name="_GoBack"/>
+            <w:bookmarkEnd w:id="0"/>
           </w:p>
           <w:p>
             <w:pPr>
@@ -481,16 +488,16 @@
                 <w:color w:val="auto"/>
                 <w:sz w:val="22"/>
               </w:rPr>
-              <w:t>Bootstrap/CSS/</w:t>
-            </w:r>
-            <w:r>
-              <w:rPr>
-                <w:rStyle w:val="fontstyle01"/>
-                <w:rFonts w:ascii="Times New Roman" w:hAnsi="Times New Roman"/>
-                <w:color w:val="auto"/>
-                <w:sz w:val="22"/>
-              </w:rPr>
-              <w:t>Media Query</w:t>
+              <w:t>La</w:t>
+            </w:r>
+            <w:r>
+              <w:rPr>
+                <w:rStyle w:val="fontstyle01"/>
+                <w:rFonts w:ascii="Times New Roman" w:hAnsi="Times New Roman"/>
+                <w:color w:val="auto"/>
+                <w:sz w:val="22"/>
+              </w:rPr>
+              <w:t>ravel</w:t>
             </w:r>
           </w:p>
           <w:p>
@@ -515,7 +522,16 @@
                 <w:color w:val="auto"/>
                 <w:sz w:val="22"/>
               </w:rPr>
-              <w:t>PHP/ OOP</w:t>
+              <w:t xml:space="preserve">jQuery &amp; </w:t>
+            </w:r>
+            <w:r>
+              <w:rPr>
+                <w:rStyle w:val="fontstyle01"/>
+                <w:rFonts w:ascii="Times New Roman" w:hAnsi="Times New Roman"/>
+                <w:color w:val="auto"/>
+                <w:sz w:val="22"/>
+              </w:rPr>
+              <w:t>Ajax</w:t>
             </w:r>
           </w:p>
           <w:p>
@@ -540,16 +556,7 @@
                 <w:color w:val="auto"/>
                 <w:sz w:val="22"/>
               </w:rPr>
-              <w:t>La</w:t>
-            </w:r>
-            <w:r>
-              <w:rPr>
-                <w:rStyle w:val="fontstyle01"/>
-                <w:rFonts w:ascii="Times New Roman" w:hAnsi="Times New Roman"/>
-                <w:color w:val="auto"/>
-                <w:sz w:val="22"/>
-              </w:rPr>
-              <w:t>ravel</w:t>
+              <w:t>Payment Gateway</w:t>
             </w:r>
           </w:p>
           <w:p>
@@ -574,16 +581,7 @@
                 <w:color w:val="auto"/>
                 <w:sz w:val="22"/>
               </w:rPr>
-              <w:t xml:space="preserve">jQuery &amp; </w:t>
-            </w:r>
-            <w:r>
-              <w:rPr>
-                <w:rStyle w:val="fontstyle01"/>
-                <w:rFonts w:ascii="Times New Roman" w:hAnsi="Times New Roman"/>
-                <w:color w:val="auto"/>
-                <w:sz w:val="22"/>
-              </w:rPr>
-              <w:t>Ajax</w:t>
+              <w:t>Git</w:t>
             </w:r>
           </w:p>
           <w:p>
@@ -608,7 +606,7 @@
                 <w:color w:val="auto"/>
                 <w:sz w:val="22"/>
               </w:rPr>
-              <w:t>Payment Gateway</w:t>
+              <w:t>Database Design</w:t>
             </w:r>
           </w:p>
           <w:p>
@@ -633,7 +631,7 @@
                 <w:color w:val="auto"/>
                 <w:sz w:val="22"/>
               </w:rPr>
-              <w:t>Git</w:t>
+              <w:t>MySQL Workbench</w:t>
             </w:r>
           </w:p>
           <w:p>
@@ -658,7 +656,7 @@
                 <w:color w:val="auto"/>
                 <w:sz w:val="22"/>
               </w:rPr>
-              <w:t>Database Design</w:t>
+              <w:t>Unit Testing</w:t>
             </w:r>
           </w:p>
           <w:p>
@@ -683,7 +681,7 @@
                 <w:color w:val="auto"/>
                 <w:sz w:val="22"/>
               </w:rPr>
-              <w:t>MySQL Workbench</w:t>
+              <w:t>IDE/Text Editor</w:t>
             </w:r>
           </w:p>
           <w:p>
@@ -708,7 +706,7 @@
                 <w:color w:val="auto"/>
                 <w:sz w:val="22"/>
               </w:rPr>
-              <w:t>Testing</w:t>
+              <w:t>SDLC Analysis</w:t>
             </w:r>
           </w:p>
           <w:p>
@@ -733,7 +731,7 @@
                 <w:color w:val="auto"/>
                 <w:sz w:val="22"/>
               </w:rPr>
-              <w:t>IDE/Text Editor</w:t>
+              <w:t>Web Optimization</w:t>
             </w:r>
           </w:p>
           <w:p>
@@ -782,6 +780,31 @@
           <w:p>
             <w:pPr>
               <w:pStyle w:val="ListParagraph"/>
+              <w:numPr>
+                <w:ilvl w:val="0"/>
+                <w:numId w:val="3"/>
+              </w:numPr>
+              <w:spacing w:after="120" w:line="380" w:lineRule="exact"/>
+              <w:rPr>
+                <w:rStyle w:val="fontstyle01"/>
+                <w:rFonts w:ascii="Times New Roman" w:hAnsi="Times New Roman"/>
+                <w:color w:val="auto"/>
+                <w:sz w:val="22"/>
+              </w:rPr>
+            </w:pPr>
+            <w:r>
+              <w:rPr>
+                <w:rStyle w:val="fontstyle01"/>
+                <w:rFonts w:ascii="Times New Roman" w:hAnsi="Times New Roman"/>
+                <w:color w:val="auto"/>
+                <w:sz w:val="22"/>
+              </w:rPr>
+              <w:t>API/Postman</w:t>
+            </w:r>
+          </w:p>
+          <w:p>
+            <w:pPr>
+              <w:pStyle w:val="ListParagraph"/>
               <w:spacing w:after="120" w:line="380" w:lineRule="exact"/>
               <w:rPr>
                 <w:rStyle w:val="fontstyle01"/>
@@ -1066,6 +1089,18 @@
               </w:rPr>
               <w:t xml:space="preserve">: Aleya Begum </w:t>
             </w:r>
+          </w:p>
+          <w:p>
+            <w:pPr>
+              <w:spacing w:after="120" w:line="380" w:lineRule="exact"/>
+              <w:contextualSpacing/>
+              <w:rPr>
+                <w:rStyle w:val="fontstyle01"/>
+                <w:rFonts w:ascii="Times New Roman" w:hAnsi="Times New Roman"/>
+                <w:color w:val="auto"/>
+                <w:sz w:val="22"/>
+              </w:rPr>
+            </w:pPr>
             <w:r>
               <w:rPr>
                 <w:rStyle w:val="fontstyle01"/>
@@ -1085,6 +1120,18 @@
               </w:rPr>
               <w:t xml:space="preserve">: 17 Nov 1990 </w:t>
             </w:r>
+          </w:p>
+          <w:p>
+            <w:pPr>
+              <w:spacing w:after="120" w:line="380" w:lineRule="exact"/>
+              <w:contextualSpacing/>
+              <w:rPr>
+                <w:rStyle w:val="fontstyle01"/>
+                <w:rFonts w:ascii="Times New Roman" w:hAnsi="Times New Roman"/>
+                <w:color w:val="auto"/>
+                <w:sz w:val="22"/>
+              </w:rPr>
+            </w:pPr>
             <w:r>
               <w:rPr>
                 <w:rStyle w:val="fontstyle01"/>
@@ -1135,6 +1182,18 @@
               </w:rPr>
               <w:t xml:space="preserve">: Married </w:t>
             </w:r>
+          </w:p>
+          <w:p>
+            <w:pPr>
+              <w:spacing w:after="120" w:line="380" w:lineRule="exact"/>
+              <w:contextualSpacing/>
+              <w:rPr>
+                <w:rStyle w:val="fontstyle01"/>
+                <w:rFonts w:ascii="Times New Roman" w:hAnsi="Times New Roman"/>
+                <w:color w:val="auto"/>
+                <w:sz w:val="22"/>
+              </w:rPr>
+            </w:pPr>
             <w:r>
               <w:rPr>
                 <w:rStyle w:val="fontstyle01"/>
@@ -1332,13 +1391,16 @@
               <w:t xml:space="preserve"> </w:t>
             </w:r>
             <w:r>
-              <w:rPr>
-                <w:rStyle w:val="fontstyle01"/>
-                <w:rFonts w:ascii="Times New Roman" w:hAnsi="Times New Roman" w:cs="Times New Roman"/>
-                <w:color w:val="auto"/>
-                <w:sz w:val="22"/>
-              </w:rPr>
-              <w:t>Unit 10A, House 21, Road 17, Banani C/A, Dhaka 1213</w:t>
+              <w:t xml:space="preserve"> </w:t>
+            </w:r>
+            <w:r>
+              <w:rPr>
+                <w:rStyle w:val="fontstyle01"/>
+                <w:rFonts w:ascii="Times New Roman" w:hAnsi="Times New Roman" w:cs="Times New Roman"/>
+                <w:color w:val="auto"/>
+                <w:sz w:val="22"/>
+              </w:rPr>
+              <w:t>House 21, Road 17, Banani C/A, Dhaka 1213</w:t>
             </w:r>
           </w:p>
           <w:p>
@@ -1404,7 +1466,25 @@
                 <w:color w:val="auto"/>
                 <w:sz w:val="22"/>
               </w:rPr>
-              <w:t>It was my responsibility to develop the online systems within Arobil Ltd. This included management of the company’s cloud solution and involvement in the entire development lifecycle of their product.</w:t>
+              <w:t xml:space="preserve">It was my responsibility to develop the online systems within Arobil Ltd. This included management of the company’s </w:t>
+            </w:r>
+            <w:r>
+              <w:rPr>
+                <w:rStyle w:val="fontstyle01"/>
+                <w:rFonts w:ascii="Times New Roman" w:hAnsi="Times New Roman" w:cs="Times New Roman"/>
+                <w:color w:val="auto"/>
+                <w:sz w:val="22"/>
+              </w:rPr>
+              <w:t>web apps</w:t>
+            </w:r>
+            <w:r>
+              <w:rPr>
+                <w:rStyle w:val="fontstyle01"/>
+                <w:rFonts w:ascii="Times New Roman" w:hAnsi="Times New Roman" w:cs="Times New Roman"/>
+                <w:color w:val="auto"/>
+                <w:sz w:val="22"/>
+              </w:rPr>
+              <w:t xml:space="preserve"> and involvement in the entire development lifecycle of their product.</w:t>
             </w:r>
           </w:p>
           <w:p>
@@ -1563,7 +1643,16 @@
                 <w:color w:val="auto"/>
                 <w:sz w:val="22"/>
               </w:rPr>
-              <w:t>Test driven development</w:t>
+              <w:t>Testing and Fixing bugs</w:t>
+            </w:r>
+            <w:r>
+              <w:rPr>
+                <w:rStyle w:val="fontstyle01"/>
+                <w:rFonts w:ascii="Times New Roman" w:hAnsi="Times New Roman" w:cs="Times New Roman"/>
+                <w:color w:val="auto"/>
+                <w:sz w:val="22"/>
+              </w:rPr>
+              <w:t xml:space="preserve"> etc</w:t>
             </w:r>
           </w:p>
           <w:p>
@@ -1641,8 +1730,6 @@
               </w:rPr>
               <w:t>National</w:t>
             </w:r>
-            <w:bookmarkStart w:id="0" w:name="_GoBack"/>
-            <w:bookmarkEnd w:id="0"/>
             <w:r>
               <w:rPr>
                 <w:rStyle w:val="fontstyle01"/>
@@ -1963,67 +2050,7 @@
                 <w:color w:val="auto"/>
                 <w:sz w:val="22"/>
               </w:rPr>
-              <w:t>R</w:t>
-            </w:r>
-            <w:r>
-              <w:rPr>
-                <w:rStyle w:val="fontstyle01"/>
-                <w:rFonts w:ascii="Times New Roman" w:hAnsi="Times New Roman"/>
-                <w:b/>
-                <w:color w:val="auto"/>
-                <w:sz w:val="22"/>
-              </w:rPr>
-              <w:t xml:space="preserve">eal </w:t>
-            </w:r>
-            <w:r>
-              <w:rPr>
-                <w:rStyle w:val="fontstyle01"/>
-                <w:rFonts w:ascii="Times New Roman" w:hAnsi="Times New Roman"/>
-                <w:b/>
-                <w:color w:val="auto"/>
-                <w:sz w:val="22"/>
-              </w:rPr>
-              <w:t>E</w:t>
-            </w:r>
-            <w:r>
-              <w:rPr>
-                <w:rStyle w:val="fontstyle01"/>
-                <w:rFonts w:ascii="Times New Roman" w:hAnsi="Times New Roman"/>
-                <w:b/>
-                <w:color w:val="auto"/>
-                <w:sz w:val="22"/>
-              </w:rPr>
-              <w:t xml:space="preserve">state </w:t>
-            </w:r>
-            <w:r>
-              <w:rPr>
-                <w:rStyle w:val="fontstyle01"/>
-                <w:rFonts w:ascii="Times New Roman" w:hAnsi="Times New Roman"/>
-                <w:b/>
-                <w:color w:val="auto"/>
-                <w:sz w:val="22"/>
-              </w:rPr>
-              <w:t>P</w:t>
-            </w:r>
-            <w:r>
-              <w:rPr>
-                <w:rStyle w:val="fontstyle01"/>
-                <w:rFonts w:ascii="Times New Roman" w:hAnsi="Times New Roman"/>
-                <w:b/>
-                <w:color w:val="auto"/>
-                <w:sz w:val="22"/>
-              </w:rPr>
-              <w:t>ortal</w:t>
-            </w:r>
-            <w:r>
-              <w:rPr>
-                <w:rStyle w:val="fontstyle01"/>
-                <w:rFonts w:ascii="Times New Roman" w:hAnsi="Times New Roman"/>
-                <w:b/>
-                <w:color w:val="auto"/>
-                <w:sz w:val="22"/>
-              </w:rPr>
-              <w:t xml:space="preserve"> - official</w:t>
+              <w:t>Real Estate CRM</w:t>
             </w:r>
           </w:p>
           <w:p>
@@ -2046,7 +2073,7 @@
                 <w:color w:val="auto"/>
                 <w:sz w:val="22"/>
               </w:rPr>
-              <w:t>https://www.bdhousing.com/</w:t>
+              <w:t>http://arocrm.com/</w:t>
             </w:r>
           </w:p>
           <w:p>
@@ -2094,7 +2121,25 @@
                 <w:color w:val="auto"/>
                 <w:sz w:val="22"/>
               </w:rPr>
-              <w:t>JQuery</w:t>
+              <w:t>J</w:t>
+            </w:r>
+            <w:r>
+              <w:rPr>
+                <w:rStyle w:val="fontstyle01"/>
+                <w:rFonts w:ascii="Times New Roman" w:hAnsi="Times New Roman"/>
+                <w:color w:val="auto"/>
+                <w:sz w:val="22"/>
+              </w:rPr>
+              <w:t>q</w:t>
+            </w:r>
+            <w:r>
+              <w:rPr>
+                <w:rStyle w:val="fontstyle01"/>
+                <w:rFonts w:ascii="Times New Roman" w:hAnsi="Times New Roman"/>
+                <w:color w:val="auto"/>
+                <w:sz w:val="22"/>
+              </w:rPr>
+              <w:t>uery</w:t>
             </w:r>
           </w:p>
           <w:p>
@@ -2154,7 +2199,7 @@
                 <w:color w:val="auto"/>
                 <w:sz w:val="22"/>
               </w:rPr>
-              <w:t>https://ecomm.findbankswiftcode.com/</w:t>
+              <w:t>https://ecm.findbankswiftcode.com/</w:t>
             </w:r>
           </w:p>
           <w:p>
@@ -2220,57 +2265,17 @@
                 <w:color w:val="auto"/>
                 <w:sz w:val="22"/>
               </w:rPr>
-              <w:t>S</w:t>
-            </w:r>
-            <w:r>
-              <w:rPr>
-                <w:rStyle w:val="fontstyle01"/>
-                <w:rFonts w:ascii="Times New Roman" w:hAnsi="Times New Roman"/>
-                <w:b/>
-                <w:color w:val="auto"/>
-                <w:sz w:val="22"/>
-              </w:rPr>
-              <w:t>ecure</w:t>
-            </w:r>
-            <w:r>
-              <w:rPr>
-                <w:rStyle w:val="fontstyle01"/>
-                <w:rFonts w:ascii="Times New Roman" w:hAnsi="Times New Roman"/>
-                <w:b/>
-                <w:color w:val="auto"/>
-                <w:sz w:val="22"/>
-              </w:rPr>
-              <w:t xml:space="preserve"> P</w:t>
-            </w:r>
-            <w:r>
-              <w:rPr>
-                <w:rStyle w:val="fontstyle01"/>
-                <w:rFonts w:ascii="Times New Roman" w:hAnsi="Times New Roman"/>
-                <w:b/>
-                <w:color w:val="auto"/>
-                <w:sz w:val="22"/>
-              </w:rPr>
-              <w:t>assword</w:t>
-            </w:r>
-            <w:r>
-              <w:rPr>
-                <w:rStyle w:val="fontstyle01"/>
-                <w:rFonts w:ascii="Times New Roman" w:hAnsi="Times New Roman"/>
-                <w:b/>
-                <w:color w:val="auto"/>
-                <w:sz w:val="22"/>
-              </w:rPr>
-              <w:t xml:space="preserve"> G</w:t>
-            </w:r>
-            <w:r>
-              <w:rPr>
-                <w:rStyle w:val="fontstyle01"/>
-                <w:rFonts w:ascii="Times New Roman" w:hAnsi="Times New Roman"/>
-                <w:b/>
-                <w:color w:val="auto"/>
-                <w:sz w:val="22"/>
-              </w:rPr>
-              <w:t>enerator</w:t>
+              <w:t>Ne</w:t>
+            </w:r>
+            <w:r>
+              <w:rPr>
+                <w:rStyle w:val="fontstyle01"/>
+                <w:rFonts w:ascii="Times New Roman" w:hAnsi="Times New Roman"/>
+                <w:b/>
+                <w:color w:val="auto"/>
+                <w:sz w:val="22"/>
+              </w:rPr>
+              <w:t>ws portal</w:t>
             </w:r>
           </w:p>
           <w:p>
@@ -2293,7 +2298,7 @@
                 <w:color w:val="auto"/>
                 <w:sz w:val="22"/>
               </w:rPr>
-              <w:t>https://securepasswordgeneratoronline.com/</w:t>
+              <w:t xml:space="preserve">https://agami24.com/ </w:t>
             </w:r>
           </w:p>
           <w:p>
@@ -2601,7 +2606,7 @@
               <w:tblLook w:val="04A0" w:firstRow="1" w:lastRow="0" w:firstColumn="1" w:lastColumn="0" w:noHBand="0" w:noVBand="1"/>
             </w:tblPr>
             <w:tblGrid>
-              <w:gridCol w:w="3096"/>
+              <w:gridCol w:w="3095"/>
               <w:gridCol w:w="3104"/>
             </w:tblGrid>
             <w:tr>
@@ -2842,7 +2847,7 @@
 </file>
 
 <file path=word/endnotes.xml><?xml version="1.0" encoding="utf-8"?>
-<w:endnotes xmlns:wpc="http://schemas.microsoft.com/office/word/2010/wordprocessingCanvas" xmlns:cx="http://schemas.microsoft.com/office/drawing/2014/chartex" xmlns:cx1="http://schemas.microsoft.com/office/drawing/2015/9/8/chartex" xmlns:mc="http://schemas.openxmlformats.org/markup-compatibility/2006" xmlns:o="urn:schemas-microsoft-com:office:office" xmlns:r="http://schemas.openxmlformats.org/officeDocument/2006/relationships" xmlns:m="http://schemas.openxmlformats.org/officeDocument/2006/math" xmlns:v="urn:schemas-microsoft-com:vml" xmlns:wp14="http://schemas.microsoft.com/office/word/2010/wordprocessingDrawing" xmlns:wp="http://schemas.openxmlformats.org/drawingml/2006/wordprocessingDrawing" xmlns:w10="urn:schemas-microsoft-com:office:word" xmlns:w="http://schemas.openxmlformats.org/wordprocessingml/2006/main" xmlns:w14="http://schemas.microsoft.com/office/word/2010/wordml" xmlns:w15="http://schemas.microsoft.com/office/word/2012/wordml" xmlns:w16se="http://schemas.microsoft.com/office/word/2015/wordml/symex" xmlns:wpg="http://schemas.microsoft.com/office/word/2010/wordprocessingGroup" xmlns:wpi="http://schemas.microsoft.com/office/word/2010/wordprocessingInk" xmlns:wne="http://schemas.microsoft.com/office/word/2006/wordml" xmlns:wps="http://schemas.microsoft.com/office/word/2010/wordprocessingShape" mc:Ignorable="w14 w15 w16se wp14">
+<w:endnotes xmlns:wpc="http://schemas.microsoft.com/office/word/2010/wordprocessingCanvas" xmlns:mc="http://schemas.openxmlformats.org/markup-compatibility/2006" xmlns:o="urn:schemas-microsoft-com:office:office" xmlns:r="http://schemas.openxmlformats.org/officeDocument/2006/relationships" xmlns:m="http://schemas.openxmlformats.org/officeDocument/2006/math" xmlns:v="urn:schemas-microsoft-com:vml" xmlns:wp14="http://schemas.microsoft.com/office/word/2010/wordprocessingDrawing" xmlns:wp="http://schemas.openxmlformats.org/drawingml/2006/wordprocessingDrawing" xmlns:w10="urn:schemas-microsoft-com:office:word" xmlns:w="http://schemas.openxmlformats.org/wordprocessingml/2006/main" xmlns:w14="http://schemas.microsoft.com/office/word/2010/wordml" xmlns:w15="http://schemas.microsoft.com/office/word/2012/wordml" xmlns:wpg="http://schemas.microsoft.com/office/word/2010/wordprocessingGroup" xmlns:wpi="http://schemas.microsoft.com/office/word/2010/wordprocessingInk" xmlns:wne="http://schemas.microsoft.com/office/word/2006/wordml" xmlns:wps="http://schemas.microsoft.com/office/word/2010/wordprocessingShape" mc:Ignorable="w14 w15 wp14">
   <w:endnote w:type="separator" w:id="-1">
     <w:p>
       <w:pPr>
@@ -2867,7 +2872,7 @@
 </file>
 
 <file path=word/footnotes.xml><?xml version="1.0" encoding="utf-8"?>
-<w:footnotes xmlns:wpc="http://schemas.microsoft.com/office/word/2010/wordprocessingCanvas" xmlns:cx="http://schemas.microsoft.com/office/drawing/2014/chartex" xmlns:cx1="http://schemas.microsoft.com/office/drawing/2015/9/8/chartex" xmlns:mc="http://schemas.openxmlformats.org/markup-compatibility/2006" xmlns:o="urn:schemas-microsoft-com:office:office" xmlns:r="http://schemas.openxmlformats.org/officeDocument/2006/relationships" xmlns:m="http://schemas.openxmlformats.org/officeDocument/2006/math" xmlns:v="urn:schemas-microsoft-com:vml" xmlns:wp14="http://schemas.microsoft.com/office/word/2010/wordprocessingDrawing" xmlns:wp="http://schemas.openxmlformats.org/drawingml/2006/wordprocessingDrawing" xmlns:w10="urn:schemas-microsoft-com:office:word" xmlns:w="http://schemas.openxmlformats.org/wordprocessingml/2006/main" xmlns:w14="http://schemas.microsoft.com/office/word/2010/wordml" xmlns:w15="http://schemas.microsoft.com/office/word/2012/wordml" xmlns:w16se="http://schemas.microsoft.com/office/word/2015/wordml/symex" xmlns:wpg="http://schemas.microsoft.com/office/word/2010/wordprocessingGroup" xmlns:wpi="http://schemas.microsoft.com/office/word/2010/wordprocessingInk" xmlns:wne="http://schemas.microsoft.com/office/word/2006/wordml" xmlns:wps="http://schemas.microsoft.com/office/word/2010/wordprocessingShape" mc:Ignorable="w14 w15 w16se wp14">
+<w:footnotes xmlns:wpc="http://schemas.microsoft.com/office/word/2010/wordprocessingCanvas" xmlns:mc="http://schemas.openxmlformats.org/markup-compatibility/2006" xmlns:o="urn:schemas-microsoft-com:office:office" xmlns:r="http://schemas.openxmlformats.org/officeDocument/2006/relationships" xmlns:m="http://schemas.openxmlformats.org/officeDocument/2006/math" xmlns:v="urn:schemas-microsoft-com:vml" xmlns:wp14="http://schemas.microsoft.com/office/word/2010/wordprocessingDrawing" xmlns:wp="http://schemas.openxmlformats.org/drawingml/2006/wordprocessingDrawing" xmlns:w10="urn:schemas-microsoft-com:office:word" xmlns:w="http://schemas.openxmlformats.org/wordprocessingml/2006/main" xmlns:w14="http://schemas.microsoft.com/office/word/2010/wordml" xmlns:w15="http://schemas.microsoft.com/office/word/2012/wordml" xmlns:wpg="http://schemas.microsoft.com/office/word/2010/wordprocessingGroup" xmlns:wpi="http://schemas.microsoft.com/office/word/2010/wordprocessingInk" xmlns:wne="http://schemas.microsoft.com/office/word/2006/wordml" xmlns:wps="http://schemas.microsoft.com/office/word/2010/wordprocessingShape" mc:Ignorable="w14 w15 wp14">
   <w:footnote w:type="separator" w:id="-1">
     <w:p>
       <w:pPr>
@@ -2892,8 +2897,8 @@
 </file>
 
 <file path=word/numbering.xml><?xml version="1.0" encoding="utf-8"?>
-<w:numbering xmlns:wpc="http://schemas.microsoft.com/office/word/2010/wordprocessingCanvas" xmlns:cx="http://schemas.microsoft.com/office/drawing/2014/chartex" xmlns:cx1="http://schemas.microsoft.com/office/drawing/2015/9/8/chartex" xmlns:mc="http://schemas.openxmlformats.org/markup-compatibility/2006" xmlns:o="urn:schemas-microsoft-com:office:office" xmlns:r="http://schemas.openxmlformats.org/officeDocument/2006/relationships" xmlns:m="http://schemas.openxmlformats.org/officeDocument/2006/math" xmlns:v="urn:schemas-microsoft-com:vml" xmlns:wp14="http://schemas.microsoft.com/office/word/2010/wordprocessingDrawing" xmlns:wp="http://schemas.openxmlformats.org/drawingml/2006/wordprocessingDrawing" xmlns:w10="urn:schemas-microsoft-com:office:word" xmlns:w="http://schemas.openxmlformats.org/wordprocessingml/2006/main" xmlns:w14="http://schemas.microsoft.com/office/word/2010/wordml" xmlns:w15="http://schemas.microsoft.com/office/word/2012/wordml" xmlns:w16se="http://schemas.microsoft.com/office/word/2015/wordml/symex" xmlns:wpg="http://schemas.microsoft.com/office/word/2010/wordprocessingGroup" xmlns:wpi="http://schemas.microsoft.com/office/word/2010/wordprocessingInk" xmlns:wne="http://schemas.microsoft.com/office/word/2006/wordml" xmlns:wps="http://schemas.microsoft.com/office/word/2010/wordprocessingShape" mc:Ignorable="w14 w15 w16se wp14">
-  <w:abstractNum w:abstractNumId="0" w15:restartNumberingAfterBreak="0">
+<w:numbering xmlns:wpc="http://schemas.microsoft.com/office/word/2010/wordprocessingCanvas" xmlns:mc="http://schemas.openxmlformats.org/markup-compatibility/2006" xmlns:o="urn:schemas-microsoft-com:office:office" xmlns:r="http://schemas.openxmlformats.org/officeDocument/2006/relationships" xmlns:m="http://schemas.openxmlformats.org/officeDocument/2006/math" xmlns:v="urn:schemas-microsoft-com:vml" xmlns:wp14="http://schemas.microsoft.com/office/word/2010/wordprocessingDrawing" xmlns:wp="http://schemas.openxmlformats.org/drawingml/2006/wordprocessingDrawing" xmlns:w10="urn:schemas-microsoft-com:office:word" xmlns:w="http://schemas.openxmlformats.org/wordprocessingml/2006/main" xmlns:w14="http://schemas.microsoft.com/office/word/2010/wordml" xmlns:w15="http://schemas.microsoft.com/office/word/2012/wordml" xmlns:wpg="http://schemas.microsoft.com/office/word/2010/wordprocessingGroup" xmlns:wpi="http://schemas.microsoft.com/office/word/2010/wordprocessingInk" xmlns:wne="http://schemas.microsoft.com/office/word/2006/wordml" xmlns:wps="http://schemas.microsoft.com/office/word/2010/wordprocessingShape" mc:Ignorable="w14 w15 wp14">
+  <w:abstractNum w:abstractNumId="0">
     <w:nsid w:val="045F4D3A"/>
     <w:multiLevelType w:val="hybridMultilevel"/>
     <w:tmpl w:val="EA36B3D2"/>
@@ -3006,7 +3011,7 @@
       </w:rPr>
     </w:lvl>
   </w:abstractNum>
-  <w:abstractNum w:abstractNumId="1" w15:restartNumberingAfterBreak="0">
+  <w:abstractNum w:abstractNumId="1">
     <w:nsid w:val="13321F0B"/>
     <w:multiLevelType w:val="hybridMultilevel"/>
     <w:tmpl w:val="5D3C5E22"/>
@@ -3119,7 +3124,7 @@
       </w:rPr>
     </w:lvl>
   </w:abstractNum>
-  <w:abstractNum w:abstractNumId="2" w15:restartNumberingAfterBreak="0">
+  <w:abstractNum w:abstractNumId="2">
     <w:nsid w:val="25FD1250"/>
     <w:multiLevelType w:val="hybridMultilevel"/>
     <w:tmpl w:val="80C0B3A4"/>
@@ -3232,7 +3237,7 @@
       </w:rPr>
     </w:lvl>
   </w:abstractNum>
-  <w:abstractNum w:abstractNumId="3" w15:restartNumberingAfterBreak="0">
+  <w:abstractNum w:abstractNumId="3">
     <w:nsid w:val="512D7444"/>
     <w:multiLevelType w:val="hybridMultilevel"/>
     <w:tmpl w:val="7A1C02F6"/>
@@ -3345,7 +3350,7 @@
       </w:rPr>
     </w:lvl>
   </w:abstractNum>
-  <w:abstractNum w:abstractNumId="4" w15:restartNumberingAfterBreak="0">
+  <w:abstractNum w:abstractNumId="4">
     <w:nsid w:val="65CF082F"/>
     <w:multiLevelType w:val="hybridMultilevel"/>
     <w:tmpl w:val="466AE5E6"/>
@@ -3477,7 +3482,7 @@
 </file>
 
 <file path=word/styles.xml><?xml version="1.0" encoding="utf-8"?>
-<w:styles xmlns:mc="http://schemas.openxmlformats.org/markup-compatibility/2006" xmlns:r="http://schemas.openxmlformats.org/officeDocument/2006/relationships" xmlns:w="http://schemas.openxmlformats.org/wordprocessingml/2006/main" xmlns:w14="http://schemas.microsoft.com/office/word/2010/wordml" xmlns:w15="http://schemas.microsoft.com/office/word/2012/wordml" xmlns:w16se="http://schemas.microsoft.com/office/word/2015/wordml/symex" mc:Ignorable="w14 w15 w16se">
+<w:styles xmlns:mc="http://schemas.openxmlformats.org/markup-compatibility/2006" xmlns:r="http://schemas.openxmlformats.org/officeDocument/2006/relationships" xmlns:w="http://schemas.openxmlformats.org/wordprocessingml/2006/main" xmlns:w14="http://schemas.microsoft.com/office/word/2010/wordml" xmlns:w15="http://schemas.microsoft.com/office/word/2012/wordml" mc:Ignorable="w14 w15">
   <w:docDefaults>
     <w:rPrDefault>
       <w:rPr>
@@ -3906,6 +3911,7 @@
       <w:spacing w:after="0" w:line="240" w:lineRule="auto"/>
     </w:pPr>
     <w:tblPr>
+      <w:tblInd w:w="0" w:type="dxa"/>
       <w:tblBorders>
         <w:top w:val="single" w:sz="4" w:space="0" w:color="auto"/>
         <w:left w:val="single" w:sz="4" w:space="0" w:color="auto"/>
@@ -3914,6 +3920,12 @@
         <w:insideH w:val="single" w:sz="4" w:space="0" w:color="auto"/>
         <w:insideV w:val="single" w:sz="4" w:space="0" w:color="auto"/>
       </w:tblBorders>
+      <w:tblCellMar>
+        <w:top w:w="0" w:type="dxa"/>
+        <w:left w:w="108" w:type="dxa"/>
+        <w:bottom w:w="0" w:type="dxa"/>
+        <w:right w:w="108" w:type="dxa"/>
+      </w:tblCellMar>
     </w:tblPr>
   </w:style>
   <w:style w:type="paragraph" w:styleId="BalloonText">
@@ -4053,6 +4065,11 @@
     <w:name w:val="acopre"/>
     <w:basedOn w:val="DefaultParagraphFont"/>
     <w:rsid w:val="00903D2A"/>
+  </w:style>
+  <w:style w:type="character" w:customStyle="1" w:styleId="hiddengrammarerror">
+    <w:name w:val="hiddengrammarerror"/>
+    <w:basedOn w:val="DefaultParagraphFont"/>
+    <w:rsid w:val="00715243"/>
   </w:style>
 </w:styles>
 </file>
@@ -4347,7 +4364,7 @@
 </file>
 
 <file path=customXml/itemProps1.xml><?xml version="1.0" encoding="utf-8"?>
-<ds:datastoreItem xmlns:ds="http://schemas.openxmlformats.org/officeDocument/2006/customXml" ds:itemID="{111F08C4-FED5-450D-88FB-5BB5AFFA377C}">
+<ds:datastoreItem xmlns:ds="http://schemas.openxmlformats.org/officeDocument/2006/customXml" ds:itemID="{95674E9C-55F9-40D8-A4FC-F73D6CCAE91F}">
   <ds:schemaRefs>
     <ds:schemaRef ds:uri="http://schemas.openxmlformats.org/officeDocument/2006/bibliography"/>
   </ds:schemaRefs>

</xml_diff>